<commit_message>
editing past meeting minutes and adding meeting minutes
</commit_message>
<xml_diff>
--- a/Documentation/Jan 28 - Feb 2/Team Meeting minutes jan 28.docx
+++ b/Documentation/Jan 28 - Feb 2/Team Meeting minutes jan 28.docx
@@ -101,21 +101,7 @@
                 <w:rFonts w:eastAsia="Calibri"/>
                 <w:i/>
               </w:rPr>
-              <w:t xml:space="preserve">Jan </w:t>
-            </w:r>
-            <w:r>
-              <w:rPr>
-                <w:rFonts w:eastAsia="Calibri"/>
-                <w:i/>
-              </w:rPr>
-              <w:t>28</w:t>
-            </w:r>
-            <w:r>
-              <w:rPr>
-                <w:rFonts w:eastAsia="Calibri"/>
-                <w:i/>
-              </w:rPr>
-              <w:t>, 2019</w:t>
+              <w:t>Jan 28, 2019</w:t>
             </w:r>
           </w:p>
         </w:tc>
@@ -164,14 +150,7 @@
                 <w:rFonts w:eastAsia="Calibri"/>
                 <w:i/>
               </w:rPr>
-              <w:t>Team</w:t>
-            </w:r>
-            <w:r>
-              <w:rPr>
-                <w:rFonts w:eastAsia="Calibri"/>
-                <w:i/>
-              </w:rPr>
-              <w:t xml:space="preserve"> Meeting</w:t>
+              <w:t>Team Meeting</w:t>
             </w:r>
           </w:p>
         </w:tc>
@@ -346,15 +325,7 @@
         <w:rPr>
           <w:rFonts w:eastAsia="Calibri"/>
         </w:rPr>
-        <w:t>The team discussed the</w:t>
-      </w:r>
-      <w:bookmarkStart w:id="0" w:name="_GoBack"/>
-      <w:bookmarkEnd w:id="0"/>
-      <w:r>
-        <w:rPr>
-          <w:rFonts w:eastAsia="Calibri"/>
-        </w:rPr>
-        <w:t xml:space="preserve"> different databases that we could use, such as MYSQL, Google Firebase, and SQLite. The benefits of MYSQL are that it is a relational database, and we will likely need to query and use joins to get customer information and other features.</w:t>
+        <w:t>The team discussed the different databases that we could use, such as MYSQL, Google Firebase, and SQLite. The benefits of MYSQL are that it is a relational database, and we will likely need to query and use joins to get customer information and other features.</w:t>
       </w:r>
     </w:p>
     <w:p>
@@ -452,21 +423,7 @@
         <w:rPr>
           <w:rFonts w:eastAsia="Calibri"/>
         </w:rPr>
-        <w:t xml:space="preserve">. We decided to get input from </w:t>
-      </w:r>
-      <w:proofErr w:type="spellStart"/>
-      <w:r>
-        <w:rPr>
-          <w:rFonts w:eastAsia="Calibri"/>
-        </w:rPr>
-        <w:t>Medhat</w:t>
-      </w:r>
-      <w:proofErr w:type="spellEnd"/>
-      <w:r>
-        <w:rPr>
-          <w:rFonts w:eastAsia="Calibri"/>
-        </w:rPr>
-        <w:t xml:space="preserve"> before making a firm decision on which database to use.</w:t>
+        <w:t>. We decided to get input from Medhat before making a firm decision on which database to use.</w:t>
       </w:r>
     </w:p>
     <w:p>
@@ -691,14 +648,7 @@
                 <w:rFonts w:eastAsia="Calibri"/>
                 <w:i/>
               </w:rPr>
-              <w:t>Has done some research into working with Bluetooth beacons, and is waiting on our customer to deliver some beacons to do some testing.</w:t>
-            </w:r>
-            <w:r>
-              <w:rPr>
-                <w:rFonts w:eastAsia="Calibri"/>
-                <w:i/>
-              </w:rPr>
-              <w:t xml:space="preserve"> </w:t>
+              <w:t xml:space="preserve">Has done some research into working with Bluetooth beacons, and is waiting on our customer to deliver some beacons to do some testing. </w:t>
             </w:r>
           </w:p>
         </w:tc>
@@ -752,7 +702,7 @@
                 <w:rFonts w:eastAsia="Calibri"/>
                 <w:i/>
               </w:rPr>
-              <w:t>Open</w:t>
+              <w:t>completed</w:t>
             </w:r>
           </w:p>
         </w:tc>
@@ -809,23 +759,7 @@
                 <w:rFonts w:eastAsia="Calibri"/>
                 <w:i/>
               </w:rPr>
-              <w:t xml:space="preserve">et input from </w:t>
-            </w:r>
-            <w:proofErr w:type="spellStart"/>
-            <w:r>
-              <w:rPr>
-                <w:rFonts w:eastAsia="Calibri"/>
-                <w:i/>
-              </w:rPr>
-              <w:t>Medhat</w:t>
-            </w:r>
-            <w:proofErr w:type="spellEnd"/>
-            <w:r>
-              <w:rPr>
-                <w:rFonts w:eastAsia="Calibri"/>
-                <w:i/>
-              </w:rPr>
-              <w:t xml:space="preserve"> on which database we should use: Firebase or MYSQL</w:t>
+              <w:t>et input from Medhat on which database we should use: Firebase or MYSQL</w:t>
             </w:r>
             <w:r>
               <w:rPr>
@@ -893,7 +827,7 @@
                 <w:rFonts w:eastAsia="Calibri"/>
                 <w:i/>
               </w:rPr>
-              <w:t>Closed</w:t>
+              <w:t>completed</w:t>
             </w:r>
           </w:p>
           <w:p>
@@ -1001,7 +935,7 @@
                 <w:rFonts w:eastAsia="Calibri"/>
                 <w:i/>
               </w:rPr>
-              <w:t>Open</w:t>
+              <w:t>completed</w:t>
             </w:r>
           </w:p>
         </w:tc>
@@ -1098,8 +1032,10 @@
                 <w:rFonts w:eastAsia="Calibri"/>
                 <w:i/>
               </w:rPr>
-              <w:t>Open</w:t>
-            </w:r>
+              <w:t>completed</w:t>
+            </w:r>
+            <w:bookmarkStart w:id="0" w:name="_GoBack"/>
+            <w:bookmarkEnd w:id="0"/>
           </w:p>
         </w:tc>
       </w:tr>

</xml_diff>